<commit_message>
tdf#87533 Fixed initialization of writing mode for paragraph
During parsing of the docx the paragraph without w:bidi
should take this value from style or from default paragraph properties,

Change-Id: Ie33f0d1cd3551c4053a47e6faf7dcac71765db65
</commit_message>
<xml_diff>
--- a/sw/qa/extras/ooxmlimport/data/tdf87533_bidi.docx
+++ b/sw/qa/extras/ooxmlimport/data/tdf87533_bidi.docx
@@ -32,7 +32,7 @@
           <w:rtl/>
           <w:lang w:bidi="ar-IQ"/>
         </w:rPr>
-        <w:t xml:space="preserve"> الضغط المستمر </w:t>
+        <w:t xml:space="preserve">الضغط المستمر</w:t>
       </w:r>
       <w:bookmarkStart w:id="0" w:name="_GoBack"/>
       <w:bookmarkEnd w:id="0"/>
@@ -45,7 +45,7 @@
           <w:rtl/>
           <w:lang w:bidi="ar-IQ"/>
         </w:rPr>
-        <w:t>على زر التشغيل والجهاز يشتغل يؤدي الى إعادة تشغيله (</w:t>
+        <w:t>على زر التشغيل والجهاز يشتغل يؤدي الى إعادة تشغيله </w:t>
       </w:r>
       <w:r>
         <w:rPr>
@@ -54,8 +54,28 @@
           <w:color w:val="FF0000"/>
           <w:lang w:bidi="ar-IQ"/>
         </w:rPr>
-        <w:t>Reboot</w:t>
-      </w:r>
+        <w:t>(Reboot).</w:t>
+      </w:r>
+    </w:p>
+    <w:p>
+      <w:pPr>
+        <w:bidi w:val="false"/>
+        <w:rPr>
+          <w:b/>
+          <w:bCs/>
+          <w:color w:val="FF0000"/>
+          <w:rtl/>
+          <w:lang w:bidi="ar-IQ"/>
+        </w:rPr>
+      </w:pPr>
+    </w:p>
+    <w:p>
+      <w:pPr>
+        <w:rPr>
+          <w:rtl/>
+          <w:lang w:bidi="ar-IQ"/>
+        </w:rPr>
+      </w:pPr>
       <w:r>
         <w:rPr>
           <w:rFonts w:hint="cs"/>
@@ -65,27 +85,8 @@
           <w:rtl/>
           <w:lang w:bidi="ar-IQ"/>
         </w:rPr>
-        <w:t>).</w:t>
-      </w:r>
-    </w:p>
-    <w:p>
-      <w:pPr>
-        <w:rPr>
-          <w:b/>
-          <w:bCs/>
-          <w:color w:val="FF0000"/>
-          <w:rtl/>
-          <w:lang w:bidi="ar-IQ"/>
-        </w:rPr>
-      </w:pPr>
-    </w:p>
-    <w:p>
-      <w:pPr>
-        <w:rPr>
-          <w:rtl/>
-          <w:lang w:bidi="ar-IQ"/>
-        </w:rPr>
-      </w:pPr>
+        <w:t>2</w:t>
+      </w:r>
       <w:r>
         <w:rPr>
           <w:rFonts w:hint="cs"/>
@@ -95,17 +96,6 @@
           <w:rtl/>
           <w:lang w:bidi="ar-IQ"/>
         </w:rPr>
-        <w:t>2</w:t>
-      </w:r>
-      <w:r>
-        <w:rPr>
-          <w:rFonts w:hint="cs"/>
-          <w:b/>
-          <w:bCs/>
-          <w:color w:val="FF0000"/>
-          <w:rtl/>
-          <w:lang w:bidi="ar-IQ"/>
-        </w:rPr>
         <w:t>- الدخول لوضع الداونلود</w:t>
       </w:r>
       <w:r>
@@ -115,7 +105,7 @@
           <w:rtl/>
           <w:lang w:bidi="ar-IQ"/>
         </w:rPr>
-        <w:t xml:space="preserve"> </w:t>
+        <w:t xml:space="preserve"/>
       </w:r>
       <w:r>
         <w:rPr>
@@ -160,7 +150,7 @@
           <w:rtl/>
           <w:lang w:bidi="ar-IQ"/>
         </w:rPr>
-        <w:t xml:space="preserve"> </w:t>
+        <w:t xml:space="preserve"/>
       </w:r>
       <w:r>
         <w:rPr>
@@ -168,7 +158,7 @@
           <w:rtl/>
           <w:lang w:bidi="ar-IQ"/>
         </w:rPr>
-        <w:t xml:space="preserve">’’والجهاز مغلق تماما‘‘ </w:t>
+        <w:t xml:space="preserve">’’والجهاز مغلق تماما‘‘</w:t>
       </w:r>
       <w:r>
         <w:rPr>
@@ -184,7 +174,7 @@
           <w:rtl/>
           <w:lang w:bidi="ar-IQ"/>
         </w:rPr>
-        <w:t xml:space="preserve"> </w:t>
+        <w:t xml:space="preserve"/>
       </w:r>
       <w:r>
         <w:rPr>
@@ -200,7 +190,7 @@
           <w:rtl/>
           <w:lang w:bidi="ar-IQ"/>
         </w:rPr>
-        <w:t xml:space="preserve"> + </w:t>
+        <w:t xml:space="preserve">+</w:t>
       </w:r>
       <w:r>
         <w:rPr>
@@ -216,7 +206,7 @@
           <w:rtl/>
           <w:lang w:bidi="ar-IQ"/>
         </w:rPr>
-        <w:t xml:space="preserve"> </w:t>
+        <w:t xml:space="preserve"/>
       </w:r>
       <w:r>
         <w:rPr>
@@ -232,7 +222,7 @@
           <w:rtl/>
           <w:lang w:bidi="ar-IQ"/>
         </w:rPr>
-        <w:t xml:space="preserve"> </w:t>
+        <w:t xml:space="preserve"/>
       </w:r>
       <w:r>
         <w:rPr>
@@ -248,7 +238,7 @@
           <w:rtl/>
           <w:lang w:bidi="ar-IQ"/>
         </w:rPr>
-        <w:t xml:space="preserve"> </w:t>
+        <w:t xml:space="preserve"/>
       </w:r>
       <w:r>
         <w:rPr>
@@ -264,7 +254,7 @@
           <w:rtl/>
           <w:lang w:bidi="ar-IQ"/>
         </w:rPr>
-        <w:t xml:space="preserve"> </w:t>
+        <w:t xml:space="preserve"/>
       </w:r>
       <w:r>
         <w:rPr>
@@ -280,7 +270,7 @@
           <w:rtl/>
           <w:lang w:bidi="ar-IQ"/>
         </w:rPr>
-        <w:t xml:space="preserve"> </w:t>
+        <w:t xml:space="preserve"/>
       </w:r>
       <w:r>
         <w:rPr>
@@ -296,7 +286,7 @@
           <w:rtl/>
           <w:lang w:bidi="ar-IQ"/>
         </w:rPr>
-        <w:t xml:space="preserve"> </w:t>
+        <w:t xml:space="preserve"/>
       </w:r>
       <w:r>
         <w:rPr>
@@ -312,7 +302,7 @@
           <w:rtl/>
           <w:lang w:bidi="ar-IQ"/>
         </w:rPr>
-        <w:t xml:space="preserve"> </w:t>
+        <w:t xml:space="preserve"/>
       </w:r>
       <w:r>
         <w:rPr>
@@ -328,7 +318,7 @@
           <w:rtl/>
           <w:lang w:bidi="ar-IQ"/>
         </w:rPr>
-        <w:t xml:space="preserve"> </w:t>
+        <w:t xml:space="preserve"/>
       </w:r>
       <w:r>
         <w:rPr>
@@ -344,7 +334,7 @@
           <w:rtl/>
           <w:lang w:bidi="ar-IQ"/>
         </w:rPr>
-        <w:t xml:space="preserve"> </w:t>
+        <w:t xml:space="preserve"/>
       </w:r>
       <w:r>
         <w:rPr>
@@ -380,7 +370,7 @@
           <w:rtl/>
           <w:lang w:bidi="ar-IQ"/>
         </w:rPr>
-        <w:t xml:space="preserve"> </w:t>
+        <w:t xml:space="preserve"/>
       </w:r>
       <w:r>
         <w:rPr>
@@ -396,7 +386,7 @@
           <w:rtl/>
           <w:lang w:bidi="ar-IQ"/>
         </w:rPr>
-        <w:t xml:space="preserve"> </w:t>
+        <w:t xml:space="preserve"/>
       </w:r>
       <w:r>
         <w:rPr>
@@ -412,7 +402,7 @@
           <w:rtl/>
           <w:lang w:bidi="ar-IQ"/>
         </w:rPr>
-        <w:t xml:space="preserve"> </w:t>
+        <w:t xml:space="preserve"/>
       </w:r>
       <w:r>
         <w:rPr>
@@ -428,7 +418,7 @@
           <w:rtl/>
           <w:lang w:bidi="ar-IQ"/>
         </w:rPr>
-        <w:t xml:space="preserve"> </w:t>
+        <w:t xml:space="preserve"/>
       </w:r>
       <w:r>
         <w:rPr>
@@ -444,7 +434,7 @@
           <w:rtl/>
           <w:lang w:bidi="ar-IQ"/>
         </w:rPr>
-        <w:t xml:space="preserve"> </w:t>
+        <w:t xml:space="preserve"/>
       </w:r>
       <w:r>
         <w:rPr>
@@ -460,7 +450,7 @@
           <w:rtl/>
           <w:lang w:bidi="ar-IQ"/>
         </w:rPr>
-        <w:t xml:space="preserve"> </w:t>
+        <w:t xml:space="preserve"/>
       </w:r>
       <w:r>
         <w:rPr>
@@ -476,7 +466,7 @@
           <w:rtl/>
           <w:lang w:bidi="ar-IQ"/>
         </w:rPr>
-        <w:t xml:space="preserve"> </w:t>
+        <w:t xml:space="preserve"/>
       </w:r>
       <w:r>
         <w:rPr>
@@ -500,7 +490,7 @@
           <w:rtl/>
           <w:lang w:bidi="ar-IQ"/>
         </w:rPr>
-        <w:t xml:space="preserve"> </w:t>
+        <w:t xml:space="preserve"/>
       </w:r>
       <w:r>
         <w:rPr>
@@ -529,7 +519,7 @@
           <w:rtl/>
           <w:lang w:bidi="ar-IQ"/>
         </w:rPr>
-        <w:t xml:space="preserve">للخروج من وضع الداونلود </w:t>
+        <w:t xml:space="preserve">للخروج من وضع الداونلود</w:t>
       </w:r>
       <w:r>
         <w:rPr>
@@ -544,7 +534,7 @@
           <w:rtl/>
           <w:lang w:bidi="ar-IQ"/>
         </w:rPr>
-        <w:t xml:space="preserve"> في حالة الدخول اليه خطأ </w:t>
+        <w:t xml:space="preserve">في حالة الدخول اليه خطأ</w:t>
       </w:r>
       <w:r>
         <w:rPr>
@@ -559,7 +549,7 @@
           <w:rtl/>
           <w:lang w:bidi="ar-IQ"/>
         </w:rPr>
-        <w:t xml:space="preserve"> اضغط على زر التشغيل بصورة مستمرة الى ان يقلع من جديد (</w:t>
+        <w:t xml:space="preserve">اضغط على زر التشغيل بصورة مستمرة الى ان يقلع من جديد (</w:t>
       </w:r>
       <w:r>
         <w:rPr>

</xml_diff>